<commit_message>
Atualiza documento de proposta de solução
</commit_message>
<xml_diff>
--- a/documentação/Proposta de Análise e Solução - Gestão Clínica.docx
+++ b/documentação/Proposta de Análise e Solução - Gestão Clínica.docx
@@ -132,27 +132,15 @@
           <w:lang w:eastAsia="pt-BR"/>
         </w:rPr>
       </w:pPr>
-      <w:proofErr w:type="spellStart"/>
-      <w:r>
-        <w:rPr>
-          <w:rFonts w:ascii="Times New Roman" w:eastAsia="Times New Roman" w:hAnsi="Times New Roman" w:cs="Times New Roman"/>
-          <w:color w:val="1B1C1D"/>
-          <w:sz w:val="24"/>
-          <w:szCs w:val="24"/>
-          <w:lang w:eastAsia="pt-BR"/>
-        </w:rPr>
-        <w:t>Gabryel</w:t>
-      </w:r>
-      <w:proofErr w:type="spellEnd"/>
-      <w:r>
-        <w:rPr>
-          <w:rFonts w:ascii="Times New Roman" w:eastAsia="Times New Roman" w:hAnsi="Times New Roman" w:cs="Times New Roman"/>
-          <w:color w:val="1B1C1D"/>
-          <w:sz w:val="24"/>
-          <w:szCs w:val="24"/>
-          <w:lang w:eastAsia="pt-BR"/>
-        </w:rPr>
-        <w:t xml:space="preserve"> Marçal de Almeida</w:t>
+      <w:r>
+        <w:rPr>
+          <w:rFonts w:ascii="Times New Roman" w:eastAsia="Times New Roman" w:hAnsi="Times New Roman" w:cs="Times New Roman"/>
+          <w:color w:val="1B1C1D"/>
+          <w:sz w:val="24"/>
+          <w:szCs w:val="24"/>
+          <w:lang w:eastAsia="pt-BR"/>
+        </w:rPr>
+        <w:t>Gabryel Marçal de Almeida</w:t>
       </w:r>
     </w:p>
     <w:p>
@@ -242,51 +230,7 @@
           <w:szCs w:val="24"/>
           <w:lang w:eastAsia="pt-BR"/>
         </w:rPr>
-        <w:t>Este documento apresenta uma análise detalhada dos processos atuais da clínica (</w:t>
-      </w:r>
-      <w:proofErr w:type="spellStart"/>
-      <w:r>
-        <w:rPr>
-          <w:rFonts w:ascii="Times New Roman" w:eastAsia="Times New Roman" w:hAnsi="Times New Roman" w:cs="Times New Roman"/>
-          <w:color w:val="1B1C1D"/>
-          <w:sz w:val="24"/>
-          <w:szCs w:val="24"/>
-          <w:lang w:eastAsia="pt-BR"/>
-        </w:rPr>
-        <w:t>As-Is</w:t>
-      </w:r>
-      <w:proofErr w:type="spellEnd"/>
-      <w:r>
-        <w:rPr>
-          <w:rFonts w:ascii="Times New Roman" w:eastAsia="Times New Roman" w:hAnsi="Times New Roman" w:cs="Times New Roman"/>
-          <w:color w:val="1B1C1D"/>
-          <w:sz w:val="24"/>
-          <w:szCs w:val="24"/>
-          <w:lang w:eastAsia="pt-BR"/>
-        </w:rPr>
-        <w:t>) e propõe uma solução (</w:t>
-      </w:r>
-      <w:proofErr w:type="spellStart"/>
-      <w:r>
-        <w:rPr>
-          <w:rFonts w:ascii="Times New Roman" w:eastAsia="Times New Roman" w:hAnsi="Times New Roman" w:cs="Times New Roman"/>
-          <w:color w:val="1B1C1D"/>
-          <w:sz w:val="24"/>
-          <w:szCs w:val="24"/>
-          <w:lang w:eastAsia="pt-BR"/>
-        </w:rPr>
-        <w:t>To</w:t>
-      </w:r>
-      <w:proofErr w:type="spellEnd"/>
-      <w:r>
-        <w:rPr>
-          <w:rFonts w:ascii="Times New Roman" w:eastAsia="Times New Roman" w:hAnsi="Times New Roman" w:cs="Times New Roman"/>
-          <w:color w:val="1B1C1D"/>
-          <w:sz w:val="24"/>
-          <w:szCs w:val="24"/>
-          <w:lang w:eastAsia="pt-BR"/>
-        </w:rPr>
-        <w:t>-Be) para otimizar a gestão e agendamento de atendimentos. A proposta segue as melhores práticas de mercado em análise de processos e arquitetura de soluções, visando a eficiência operacional e a melhoria da experiência do cliente.</w:t>
+        <w:t>Este documento apresenta uma análise detalhada dos processos atuais da clínica (As-Is) e propõe uma solução (To-Be) para otimizar a gestão e agendamento de atendimentos. A proposta segue as melhores práticas de mercado em análise de processos e arquitetura de soluções, visando a eficiência operacional e a melhoria da experiência do cliente.</w:t>
       </w:r>
     </w:p>
     <w:p>
@@ -542,29 +486,7 @@
           <w:szCs w:val="24"/>
           <w:lang w:eastAsia="pt-BR"/>
         </w:rPr>
-        <w:t xml:space="preserve"> Gerar relatórios e análises que suportem a tomada de decisões de negócio (</w:t>
-      </w:r>
-      <w:proofErr w:type="spellStart"/>
-      <w:r>
-        <w:rPr>
-          <w:rFonts w:ascii="Times New Roman" w:eastAsia="Times New Roman" w:hAnsi="Times New Roman" w:cs="Times New Roman"/>
-          <w:color w:val="1B1C1D"/>
-          <w:sz w:val="24"/>
-          <w:szCs w:val="24"/>
-          <w:lang w:eastAsia="pt-BR"/>
-        </w:rPr>
-        <w:t>ex</w:t>
-      </w:r>
-      <w:proofErr w:type="spellEnd"/>
-      <w:r>
-        <w:rPr>
-          <w:rFonts w:ascii="Times New Roman" w:eastAsia="Times New Roman" w:hAnsi="Times New Roman" w:cs="Times New Roman"/>
-          <w:color w:val="1B1C1D"/>
-          <w:sz w:val="24"/>
-          <w:szCs w:val="24"/>
-          <w:lang w:eastAsia="pt-BR"/>
-        </w:rPr>
-        <w:t>: serviços mais lucrativos, clientes inativos).</w:t>
+        <w:t xml:space="preserve"> Gerar relatórios e análises que suportem a tomada de decisões de negócio (ex: serviços mais lucrativos, clientes inativos).</w:t>
       </w:r>
     </w:p>
     <w:p>
@@ -655,33 +577,7 @@
           <w:lang w:eastAsia="pt-BR"/>
         </w:rPr>
         <w:lastRenderedPageBreak/>
-        <w:t>3. Cenário Atual (</w:t>
-      </w:r>
-      <w:proofErr w:type="spellStart"/>
-      <w:r>
-        <w:rPr>
-          <w:rFonts w:ascii="Times New Roman" w:eastAsia="Times New Roman" w:hAnsi="Times New Roman" w:cs="Times New Roman"/>
-          <w:b/>
-          <w:bCs/>
-          <w:color w:val="1B1C1D"/>
-          <w:sz w:val="27"/>
-          <w:szCs w:val="27"/>
-          <w:lang w:eastAsia="pt-BR"/>
-        </w:rPr>
-        <w:t>As-Is</w:t>
-      </w:r>
-      <w:proofErr w:type="spellEnd"/>
-      <w:r>
-        <w:rPr>
-          <w:rFonts w:ascii="Times New Roman" w:eastAsia="Times New Roman" w:hAnsi="Times New Roman" w:cs="Times New Roman"/>
-          <w:b/>
-          <w:bCs/>
-          <w:color w:val="1B1C1D"/>
-          <w:sz w:val="27"/>
-          <w:szCs w:val="27"/>
-          <w:lang w:eastAsia="pt-BR"/>
-        </w:rPr>
-        <w:t>)</w:t>
+        <w:t>3. Cenário Atual (As-Is)</w:t>
       </w:r>
     </w:p>
     <w:p>
@@ -1148,33 +1044,7 @@
           <w:szCs w:val="27"/>
           <w:lang w:eastAsia="pt-BR"/>
         </w:rPr>
-        <w:t>4. Cenário Futuro (</w:t>
-      </w:r>
-      <w:proofErr w:type="spellStart"/>
-      <w:r>
-        <w:rPr>
-          <w:rFonts w:ascii="Times New Roman" w:eastAsia="Times New Roman" w:hAnsi="Times New Roman" w:cs="Times New Roman"/>
-          <w:b/>
-          <w:bCs/>
-          <w:color w:val="1B1C1D"/>
-          <w:sz w:val="27"/>
-          <w:szCs w:val="27"/>
-          <w:lang w:eastAsia="pt-BR"/>
-        </w:rPr>
-        <w:t>To</w:t>
-      </w:r>
-      <w:proofErr w:type="spellEnd"/>
-      <w:r>
-        <w:rPr>
-          <w:rFonts w:ascii="Times New Roman" w:eastAsia="Times New Roman" w:hAnsi="Times New Roman" w:cs="Times New Roman"/>
-          <w:b/>
-          <w:bCs/>
-          <w:color w:val="1B1C1D"/>
-          <w:sz w:val="27"/>
-          <w:szCs w:val="27"/>
-          <w:lang w:eastAsia="pt-BR"/>
-        </w:rPr>
-        <w:t>-Be)</w:t>
+        <w:t>4. Cenário Futuro (To-Be)</w:t>
       </w:r>
     </w:p>
     <w:p>
@@ -1918,687 +1788,383 @@
     </w:p>
     <w:p>
       <w:pPr>
-        <w:spacing w:before="100" w:beforeAutospacing="1" w:after="120" w:line="240" w:lineRule="auto"/>
-        <w:outlineLvl w:val="2"/>
-        <w:rPr>
-          <w:rFonts w:ascii="Times New Roman" w:eastAsia="Times New Roman" w:hAnsi="Times New Roman" w:cs="Times New Roman"/>
-          <w:b/>
-          <w:bCs/>
-          <w:color w:val="1B1C1D"/>
-          <w:sz w:val="27"/>
-          <w:szCs w:val="27"/>
-          <w:lang w:eastAsia="pt-BR"/>
-        </w:rPr>
-      </w:pPr>
-      <w:r>
-        <w:rPr>
-          <w:rFonts w:ascii="Times New Roman" w:eastAsia="Times New Roman" w:hAnsi="Times New Roman" w:cs="Times New Roman"/>
-          <w:b/>
-          <w:bCs/>
-          <w:color w:val="1B1C1D"/>
-          <w:sz w:val="27"/>
-          <w:szCs w:val="27"/>
-          <w:lang w:eastAsia="pt-BR"/>
-        </w:rPr>
-        <w:t>6. Arquitetura da Solução</w:t>
-      </w:r>
-    </w:p>
-    <w:p>
-      <w:pPr>
-        <w:spacing w:before="100" w:beforeAutospacing="1" w:after="120" w:line="240" w:lineRule="auto"/>
-        <w:rPr>
-          <w:rFonts w:ascii="Times New Roman" w:eastAsia="Times New Roman" w:hAnsi="Times New Roman" w:cs="Times New Roman"/>
-          <w:color w:val="1B1C1D"/>
-          <w:sz w:val="24"/>
-          <w:szCs w:val="24"/>
-          <w:lang w:eastAsia="pt-BR"/>
-        </w:rPr>
-      </w:pPr>
-      <w:r>
-        <w:rPr>
-          <w:rFonts w:ascii="Times New Roman" w:eastAsia="Times New Roman" w:hAnsi="Times New Roman" w:cs="Times New Roman"/>
-          <w:color w:val="1B1C1D"/>
-          <w:sz w:val="24"/>
-          <w:szCs w:val="24"/>
-          <w:lang w:eastAsia="pt-BR"/>
-        </w:rPr>
-        <w:t>A arquitetura do sistema foi desenhada para ser eficiente e escalável, utilizando tecnologias modernas e maduras.</w:t>
-      </w:r>
-    </w:p>
-    <w:p>
-      <w:pPr>
+        <w:pStyle w:val="Ttulo3"/>
+      </w:pPr>
+      <w:r>
+        <w:rPr>
+          <w:color w:val="1B1C1D"/>
+        </w:rPr>
+        <w:t xml:space="preserve">6. </w:t>
+      </w:r>
+      <w:r>
+        <w:rPr>
+          <w:rStyle w:val="Forte"/>
+          <w:b/>
+          <w:bCs/>
+        </w:rPr>
+        <w:t>Arquitetura da Solução (API + Frontend React)</w:t>
+      </w:r>
+    </w:p>
+    <w:p>
+      <w:pPr>
+        <w:pStyle w:val="ds-markdown-paragraph"/>
+      </w:pPr>
+      <w:r>
+        <w:t xml:space="preserve">A arquitetura proposta é </w:t>
+      </w:r>
+      <w:r>
+        <w:rPr>
+          <w:rStyle w:val="Forte"/>
+        </w:rPr>
+        <w:t>desacoplada</w:t>
+      </w:r>
+      <w:r>
+        <w:t>, separando o backend (API) do frontend (React), garantindo escalabilidade e manutenção simplificada.</w:t>
+      </w:r>
+    </w:p>
+    <w:p>
+      <w:pPr>
+        <w:pStyle w:val="Ttulo4"/>
+      </w:pPr>
+      <w:r>
+        <w:rPr>
+          <w:rStyle w:val="Forte"/>
+          <w:b/>
+          <w:bCs/>
+        </w:rPr>
+        <w:t>Camadas da Arquitetura:</w:t>
+      </w:r>
+    </w:p>
+    <w:p>
+      <w:pPr>
+        <w:pStyle w:val="ds-markdown-paragraph"/>
         <w:numPr>
           <w:ilvl w:val="0"/>
-          <w:numId w:val="7"/>
-        </w:numPr>
-        <w:spacing w:before="100" w:beforeAutospacing="1" w:after="0" w:line="240" w:lineRule="auto"/>
-        <w:rPr>
-          <w:rFonts w:ascii="Times New Roman" w:eastAsia="Times New Roman" w:hAnsi="Times New Roman" w:cs="Times New Roman"/>
-          <w:color w:val="1B1C1D"/>
-          <w:sz w:val="24"/>
-          <w:szCs w:val="24"/>
-          <w:lang w:eastAsia="pt-BR"/>
-        </w:rPr>
-      </w:pPr>
-      <w:r>
-        <w:rPr>
-          <w:rFonts w:ascii="Times New Roman" w:eastAsia="Times New Roman" w:hAnsi="Times New Roman" w:cs="Times New Roman"/>
-          <w:b/>
-          <w:bCs/>
-          <w:color w:val="1B1C1D"/>
-          <w:sz w:val="24"/>
-          <w:szCs w:val="24"/>
-          <w:bdr w:val="none" w:sz="0" w:space="0" w:color="auto" w:frame="1"/>
-          <w:lang w:eastAsia="pt-BR"/>
-        </w:rPr>
-        <w:t>Arquitetura Monolítica em Camadas:</w:t>
-      </w:r>
-      <w:r>
-        <w:rPr>
-          <w:rFonts w:ascii="Times New Roman" w:eastAsia="Times New Roman" w:hAnsi="Times New Roman" w:cs="Times New Roman"/>
-          <w:color w:val="1B1C1D"/>
-          <w:sz w:val="24"/>
-          <w:szCs w:val="24"/>
-          <w:lang w:eastAsia="pt-BR"/>
-        </w:rPr>
-        <w:t xml:space="preserve"> O sistema será construído em uma única aplicação, dividida em camadas lógicas:</w:t>
-      </w:r>
-    </w:p>
-    <w:p>
-      <w:pPr>
+          <w:numId w:val="8"/>
+        </w:numPr>
+      </w:pPr>
+      <w:r>
+        <w:rPr>
+          <w:rStyle w:val="Forte"/>
+        </w:rPr>
+        <w:t>Frontend (Client-Side)</w:t>
+      </w:r>
+    </w:p>
+    <w:p>
+      <w:pPr>
+        <w:pStyle w:val="ds-markdown-paragraph"/>
         <w:numPr>
           <w:ilvl w:val="1"/>
-          <w:numId w:val="7"/>
-        </w:numPr>
-        <w:spacing w:before="100" w:beforeAutospacing="1" w:after="0" w:line="240" w:lineRule="auto"/>
-        <w:rPr>
-          <w:rFonts w:ascii="Times New Roman" w:eastAsia="Times New Roman" w:hAnsi="Times New Roman" w:cs="Times New Roman"/>
-          <w:color w:val="1B1C1D"/>
-          <w:sz w:val="24"/>
-          <w:szCs w:val="24"/>
-          <w:lang w:eastAsia="pt-BR"/>
-        </w:rPr>
-      </w:pPr>
-      <w:r>
-        <w:rPr>
-          <w:rFonts w:ascii="Times New Roman" w:eastAsia="Times New Roman" w:hAnsi="Times New Roman" w:cs="Times New Roman"/>
-          <w:b/>
-          <w:bCs/>
-          <w:color w:val="1B1C1D"/>
-          <w:sz w:val="24"/>
-          <w:szCs w:val="24"/>
-          <w:bdr w:val="none" w:sz="0" w:space="0" w:color="auto" w:frame="1"/>
-          <w:lang w:eastAsia="pt-BR"/>
-        </w:rPr>
-        <w:t>Apresentação (</w:t>
-      </w:r>
-      <w:proofErr w:type="spellStart"/>
-      <w:r>
-        <w:rPr>
-          <w:rFonts w:ascii="Courier New" w:eastAsia="Times New Roman" w:hAnsi="Courier New" w:cs="Courier New"/>
-          <w:b/>
-          <w:bCs/>
-          <w:color w:val="575B5F"/>
-          <w:sz w:val="20"/>
-          <w:szCs w:val="20"/>
-          <w:bdr w:val="none" w:sz="0" w:space="0" w:color="auto" w:frame="1"/>
-          <w:lang w:eastAsia="pt-BR"/>
-        </w:rPr>
-        <w:t>Components</w:t>
-      </w:r>
-      <w:proofErr w:type="spellEnd"/>
-      <w:r>
-        <w:rPr>
-          <w:rFonts w:ascii="Times New Roman" w:eastAsia="Times New Roman" w:hAnsi="Times New Roman" w:cs="Times New Roman"/>
-          <w:b/>
-          <w:bCs/>
-          <w:color w:val="1B1C1D"/>
-          <w:sz w:val="24"/>
-          <w:szCs w:val="24"/>
-          <w:bdr w:val="none" w:sz="0" w:space="0" w:color="auto" w:frame="1"/>
-          <w:lang w:eastAsia="pt-BR"/>
-        </w:rPr>
-        <w:t>):</w:t>
-      </w:r>
-      <w:r>
-        <w:rPr>
-          <w:rFonts w:ascii="Times New Roman" w:eastAsia="Times New Roman" w:hAnsi="Times New Roman" w:cs="Times New Roman"/>
-          <w:color w:val="1B1C1D"/>
-          <w:sz w:val="24"/>
-          <w:szCs w:val="24"/>
-          <w:lang w:eastAsia="pt-BR"/>
-        </w:rPr>
-        <w:t xml:space="preserve"> Interface do usuário em </w:t>
-      </w:r>
-      <w:proofErr w:type="spellStart"/>
-      <w:r>
-        <w:rPr>
-          <w:rFonts w:ascii="Times New Roman" w:eastAsia="Times New Roman" w:hAnsi="Times New Roman" w:cs="Times New Roman"/>
-          <w:color w:val="1B1C1D"/>
-          <w:sz w:val="24"/>
-          <w:szCs w:val="24"/>
-          <w:lang w:eastAsia="pt-BR"/>
-        </w:rPr>
-        <w:t>BlazorServer</w:t>
-      </w:r>
-      <w:proofErr w:type="spellEnd"/>
-      <w:r>
-        <w:rPr>
-          <w:rFonts w:ascii="Times New Roman" w:eastAsia="Times New Roman" w:hAnsi="Times New Roman" w:cs="Times New Roman"/>
-          <w:color w:val="1B1C1D"/>
-          <w:sz w:val="24"/>
-          <w:szCs w:val="24"/>
-          <w:lang w:eastAsia="pt-BR"/>
-        </w:rPr>
-        <w:t>.</w:t>
-      </w:r>
-    </w:p>
-    <w:p>
-      <w:pPr>
+          <w:numId w:val="8"/>
+        </w:numPr>
+      </w:pPr>
+      <w:r>
+        <w:rPr>
+          <w:rStyle w:val="Forte"/>
+        </w:rPr>
+        <w:t>Tecnologia:</w:t>
+      </w:r>
+      <w:r>
+        <w:t xml:space="preserve"> React + Tailwind CSS</w:t>
+      </w:r>
+    </w:p>
+    <w:p>
+      <w:pPr>
+        <w:pStyle w:val="ds-markdown-paragraph"/>
         <w:numPr>
           <w:ilvl w:val="1"/>
-          <w:numId w:val="7"/>
-        </w:numPr>
-        <w:spacing w:before="100" w:beforeAutospacing="1" w:after="0" w:line="240" w:lineRule="auto"/>
-        <w:rPr>
-          <w:rFonts w:ascii="Times New Roman" w:eastAsia="Times New Roman" w:hAnsi="Times New Roman" w:cs="Times New Roman"/>
-          <w:color w:val="1B1C1D"/>
-          <w:sz w:val="24"/>
-          <w:szCs w:val="24"/>
-          <w:lang w:eastAsia="pt-BR"/>
-        </w:rPr>
-      </w:pPr>
-      <w:r>
-        <w:rPr>
-          <w:rFonts w:ascii="Times New Roman" w:eastAsia="Times New Roman" w:hAnsi="Times New Roman" w:cs="Times New Roman"/>
-          <w:b/>
-          <w:bCs/>
-          <w:color w:val="1B1C1D"/>
-          <w:sz w:val="24"/>
-          <w:szCs w:val="24"/>
-          <w:bdr w:val="none" w:sz="0" w:space="0" w:color="auto" w:frame="1"/>
-          <w:lang w:eastAsia="pt-BR"/>
-        </w:rPr>
-        <w:t>Negócio (</w:t>
-      </w:r>
-      <w:r>
-        <w:rPr>
-          <w:rFonts w:ascii="Courier New" w:eastAsia="Times New Roman" w:hAnsi="Courier New" w:cs="Courier New"/>
-          <w:b/>
-          <w:bCs/>
-          <w:color w:val="575B5F"/>
-          <w:sz w:val="20"/>
-          <w:szCs w:val="20"/>
-          <w:bdr w:val="none" w:sz="0" w:space="0" w:color="auto" w:frame="1"/>
-          <w:lang w:eastAsia="pt-BR"/>
-        </w:rPr>
-        <w:t>Services</w:t>
-      </w:r>
-      <w:r>
-        <w:rPr>
-          <w:rFonts w:ascii="Times New Roman" w:eastAsia="Times New Roman" w:hAnsi="Times New Roman" w:cs="Times New Roman"/>
-          <w:b/>
-          <w:bCs/>
-          <w:color w:val="1B1C1D"/>
-          <w:sz w:val="24"/>
-          <w:szCs w:val="24"/>
-          <w:bdr w:val="none" w:sz="0" w:space="0" w:color="auto" w:frame="1"/>
-          <w:lang w:eastAsia="pt-BR"/>
-        </w:rPr>
-        <w:t>):</w:t>
-      </w:r>
-      <w:r>
-        <w:rPr>
-          <w:rFonts w:ascii="Times New Roman" w:eastAsia="Times New Roman" w:hAnsi="Times New Roman" w:cs="Times New Roman"/>
-          <w:color w:val="1B1C1D"/>
-          <w:sz w:val="24"/>
-          <w:szCs w:val="24"/>
-          <w:lang w:eastAsia="pt-BR"/>
-        </w:rPr>
-        <w:t xml:space="preserve"> Lógica da aplicação.</w:t>
-      </w:r>
-    </w:p>
-    <w:p>
-      <w:pPr>
+          <w:numId w:val="8"/>
+        </w:numPr>
+      </w:pPr>
+      <w:r>
+        <w:rPr>
+          <w:rStyle w:val="Forte"/>
+        </w:rPr>
+        <w:t>Responsabilidade:</w:t>
+      </w:r>
+      <w:r>
+        <w:t xml:space="preserve"> Interface do usuário (UI) interativa, consumo da API via HTTP (Axios/Fetch).</w:t>
+      </w:r>
+    </w:p>
+    <w:p>
+      <w:pPr>
+        <w:pStyle w:val="ds-markdown-paragraph"/>
+        <w:numPr>
+          <w:ilvl w:val="0"/>
+          <w:numId w:val="8"/>
+        </w:numPr>
+      </w:pPr>
+      <w:r>
+        <w:rPr>
+          <w:rStyle w:val="Forte"/>
+        </w:rPr>
+        <w:t>Backend (API)</w:t>
+      </w:r>
+    </w:p>
+    <w:p>
+      <w:pPr>
+        <w:pStyle w:val="ds-markdown-paragraph"/>
         <w:numPr>
           <w:ilvl w:val="1"/>
-          <w:numId w:val="7"/>
-        </w:numPr>
-        <w:spacing w:before="100" w:beforeAutospacing="1" w:after="0" w:line="240" w:lineRule="auto"/>
-        <w:rPr>
-          <w:rFonts w:ascii="Times New Roman" w:eastAsia="Times New Roman" w:hAnsi="Times New Roman" w:cs="Times New Roman"/>
-          <w:color w:val="1B1C1D"/>
-          <w:sz w:val="24"/>
-          <w:szCs w:val="24"/>
-          <w:lang w:eastAsia="pt-BR"/>
-        </w:rPr>
-      </w:pPr>
-      <w:r>
-        <w:rPr>
-          <w:rFonts w:ascii="Times New Roman" w:eastAsia="Times New Roman" w:hAnsi="Times New Roman" w:cs="Times New Roman"/>
-          <w:b/>
-          <w:bCs/>
-          <w:color w:val="1B1C1D"/>
-          <w:sz w:val="24"/>
-          <w:szCs w:val="24"/>
-          <w:bdr w:val="none" w:sz="0" w:space="0" w:color="auto" w:frame="1"/>
-          <w:lang w:eastAsia="pt-BR"/>
-        </w:rPr>
-        <w:t>Dados (</w:t>
-      </w:r>
-      <w:r>
-        <w:rPr>
-          <w:rFonts w:ascii="Courier New" w:eastAsia="Times New Roman" w:hAnsi="Courier New" w:cs="Courier New"/>
-          <w:b/>
-          <w:bCs/>
-          <w:color w:val="575B5F"/>
-          <w:sz w:val="20"/>
-          <w:szCs w:val="20"/>
-          <w:bdr w:val="none" w:sz="0" w:space="0" w:color="auto" w:frame="1"/>
-          <w:lang w:eastAsia="pt-BR"/>
-        </w:rPr>
-        <w:t>Data</w:t>
-      </w:r>
-      <w:r>
-        <w:rPr>
-          <w:rFonts w:ascii="Times New Roman" w:eastAsia="Times New Roman" w:hAnsi="Times New Roman" w:cs="Times New Roman"/>
-          <w:b/>
-          <w:bCs/>
-          <w:color w:val="1B1C1D"/>
-          <w:sz w:val="24"/>
-          <w:szCs w:val="24"/>
-          <w:bdr w:val="none" w:sz="0" w:space="0" w:color="auto" w:frame="1"/>
-          <w:lang w:eastAsia="pt-BR"/>
-        </w:rPr>
-        <w:t>):</w:t>
-      </w:r>
-      <w:r>
-        <w:rPr>
-          <w:rFonts w:ascii="Times New Roman" w:eastAsia="Times New Roman" w:hAnsi="Times New Roman" w:cs="Times New Roman"/>
-          <w:color w:val="1B1C1D"/>
-          <w:sz w:val="24"/>
-          <w:szCs w:val="24"/>
-          <w:lang w:eastAsia="pt-BR"/>
-        </w:rPr>
-        <w:t xml:space="preserve"> Acesso ao banco de dados SQL Server.</w:t>
-      </w:r>
-    </w:p>
-    <w:p>
-      <w:pPr>
+          <w:numId w:val="8"/>
+        </w:numPr>
+      </w:pPr>
+      <w:r>
+        <w:rPr>
+          <w:rStyle w:val="Forte"/>
+        </w:rPr>
+        <w:t>Tecnologia:</w:t>
+      </w:r>
+      <w:r>
+        <w:t xml:space="preserve"> ASP.NET Core (RESTful API)</w:t>
+      </w:r>
+    </w:p>
+    <w:p>
+      <w:pPr>
+        <w:pStyle w:val="ds-markdown-paragraph"/>
         <w:numPr>
           <w:ilvl w:val="1"/>
-          <w:numId w:val="7"/>
-        </w:numPr>
-        <w:spacing w:before="100" w:beforeAutospacing="1" w:after="0" w:line="240" w:lineRule="auto"/>
-        <w:rPr>
-          <w:rFonts w:ascii="Times New Roman" w:eastAsia="Times New Roman" w:hAnsi="Times New Roman" w:cs="Times New Roman"/>
-          <w:color w:val="1B1C1D"/>
-          <w:sz w:val="24"/>
-          <w:szCs w:val="24"/>
-          <w:lang w:eastAsia="pt-BR"/>
-        </w:rPr>
-      </w:pPr>
-      <w:r>
-        <w:rPr>
-          <w:rFonts w:ascii="Times New Roman" w:eastAsia="Times New Roman" w:hAnsi="Times New Roman" w:cs="Times New Roman"/>
-          <w:b/>
-          <w:bCs/>
-          <w:color w:val="1B1C1D"/>
-          <w:sz w:val="24"/>
-          <w:szCs w:val="24"/>
-          <w:bdr w:val="none" w:sz="0" w:space="0" w:color="auto" w:frame="1"/>
-          <w:lang w:eastAsia="pt-BR"/>
-        </w:rPr>
-        <w:t>Domínio (</w:t>
-      </w:r>
-      <w:proofErr w:type="spellStart"/>
-      <w:r>
-        <w:rPr>
-          <w:rFonts w:ascii="Courier New" w:eastAsia="Times New Roman" w:hAnsi="Courier New" w:cs="Courier New"/>
-          <w:b/>
-          <w:bCs/>
-          <w:color w:val="575B5F"/>
-          <w:sz w:val="20"/>
-          <w:szCs w:val="20"/>
-          <w:bdr w:val="none" w:sz="0" w:space="0" w:color="auto" w:frame="1"/>
-          <w:lang w:eastAsia="pt-BR"/>
-        </w:rPr>
-        <w:t>Entities</w:t>
-      </w:r>
-      <w:proofErr w:type="spellEnd"/>
-      <w:r>
-        <w:rPr>
-          <w:rFonts w:ascii="Times New Roman" w:eastAsia="Times New Roman" w:hAnsi="Times New Roman" w:cs="Times New Roman"/>
-          <w:b/>
-          <w:bCs/>
-          <w:color w:val="1B1C1D"/>
-          <w:sz w:val="24"/>
-          <w:szCs w:val="24"/>
-          <w:bdr w:val="none" w:sz="0" w:space="0" w:color="auto" w:frame="1"/>
-          <w:lang w:eastAsia="pt-BR"/>
-        </w:rPr>
-        <w:t>):</w:t>
-      </w:r>
-      <w:r>
-        <w:rPr>
-          <w:rFonts w:ascii="Times New Roman" w:eastAsia="Times New Roman" w:hAnsi="Times New Roman" w:cs="Times New Roman"/>
-          <w:color w:val="1B1C1D"/>
-          <w:sz w:val="24"/>
-          <w:szCs w:val="24"/>
-          <w:lang w:eastAsia="pt-BR"/>
-        </w:rPr>
-        <w:t xml:space="preserve"> Representação das entidades de negócio.</w:t>
-      </w:r>
-    </w:p>
-    <w:p>
-      <w:pPr>
+          <w:numId w:val="8"/>
+        </w:numPr>
+      </w:pPr>
+      <w:r>
+        <w:rPr>
+          <w:rStyle w:val="Forte"/>
+        </w:rPr>
+        <w:t>Camadas:</w:t>
+      </w:r>
+    </w:p>
+    <w:p>
+      <w:pPr>
+        <w:pStyle w:val="ds-markdown-paragraph"/>
+        <w:numPr>
+          <w:ilvl w:val="2"/>
+          <w:numId w:val="8"/>
+        </w:numPr>
+      </w:pPr>
+      <w:r>
+        <w:rPr>
+          <w:rStyle w:val="Forte"/>
+        </w:rPr>
+        <w:t>Controllers:</w:t>
+      </w:r>
+      <w:r>
+        <w:t xml:space="preserve"> Endpoints HTTP.</w:t>
+      </w:r>
+    </w:p>
+    <w:p>
+      <w:pPr>
+        <w:pStyle w:val="ds-markdown-paragraph"/>
+        <w:numPr>
+          <w:ilvl w:val="2"/>
+          <w:numId w:val="8"/>
+        </w:numPr>
+      </w:pPr>
+      <w:r>
+        <w:rPr>
+          <w:rStyle w:val="Forte"/>
+        </w:rPr>
+        <w:t>Services:</w:t>
+      </w:r>
+      <w:r>
+        <w:t xml:space="preserve"> Lógica de negócio.</w:t>
+      </w:r>
+    </w:p>
+    <w:p>
+      <w:pPr>
+        <w:pStyle w:val="ds-markdown-paragraph"/>
+        <w:numPr>
+          <w:ilvl w:val="2"/>
+          <w:numId w:val="8"/>
+        </w:numPr>
+      </w:pPr>
+      <w:r>
+        <w:rPr>
+          <w:rStyle w:val="Forte"/>
+        </w:rPr>
+        <w:t>Repositories:</w:t>
+      </w:r>
+      <w:r>
+        <w:t xml:space="preserve"> Acesso ao banco de dados (Entity Framework Core).</w:t>
+      </w:r>
+    </w:p>
+    <w:p>
+      <w:pPr>
+        <w:pStyle w:val="ds-markdown-paragraph"/>
         <w:numPr>
           <w:ilvl w:val="0"/>
-          <w:numId w:val="7"/>
-        </w:numPr>
-        <w:spacing w:before="100" w:beforeAutospacing="1" w:after="0" w:line="240" w:lineRule="auto"/>
-        <w:rPr>
-          <w:rFonts w:ascii="Times New Roman" w:eastAsia="Times New Roman" w:hAnsi="Times New Roman" w:cs="Times New Roman"/>
-          <w:color w:val="1B1C1D"/>
-          <w:sz w:val="24"/>
-          <w:szCs w:val="24"/>
-          <w:lang w:eastAsia="pt-BR"/>
-        </w:rPr>
-      </w:pPr>
-      <w:r>
-        <w:rPr>
-          <w:rFonts w:ascii="Times New Roman" w:eastAsia="Times New Roman" w:hAnsi="Times New Roman" w:cs="Times New Roman"/>
-          <w:b/>
-          <w:bCs/>
-          <w:color w:val="1B1C1D"/>
-          <w:sz w:val="24"/>
-          <w:szCs w:val="24"/>
-          <w:bdr w:val="none" w:sz="0" w:space="0" w:color="auto" w:frame="1"/>
-          <w:lang w:eastAsia="pt-BR"/>
-        </w:rPr>
-        <w:t>Tecnologias:</w:t>
-      </w:r>
-    </w:p>
-    <w:p>
-      <w:pPr>
+          <w:numId w:val="8"/>
+        </w:numPr>
+      </w:pPr>
+      <w:r>
+        <w:rPr>
+          <w:rStyle w:val="Forte"/>
+        </w:rPr>
+        <w:t>Banco de Dados</w:t>
+      </w:r>
+    </w:p>
+    <w:p>
+      <w:pPr>
+        <w:pStyle w:val="ds-markdown-paragraph"/>
         <w:numPr>
           <w:ilvl w:val="1"/>
-          <w:numId w:val="7"/>
-        </w:numPr>
-        <w:spacing w:before="100" w:beforeAutospacing="1" w:after="0" w:line="240" w:lineRule="auto"/>
-        <w:rPr>
-          <w:rFonts w:ascii="Times New Roman" w:eastAsia="Times New Roman" w:hAnsi="Times New Roman" w:cs="Times New Roman"/>
-          <w:color w:val="1B1C1D"/>
-          <w:sz w:val="24"/>
-          <w:szCs w:val="24"/>
-          <w:lang w:eastAsia="pt-BR"/>
-        </w:rPr>
-      </w:pPr>
-      <w:proofErr w:type="spellStart"/>
-      <w:r>
-        <w:rPr>
-          <w:rFonts w:ascii="Times New Roman" w:eastAsia="Times New Roman" w:hAnsi="Times New Roman" w:cs="Times New Roman"/>
-          <w:b/>
-          <w:bCs/>
-          <w:color w:val="1B1C1D"/>
-          <w:sz w:val="24"/>
-          <w:szCs w:val="24"/>
-          <w:bdr w:val="none" w:sz="0" w:space="0" w:color="auto" w:frame="1"/>
-          <w:lang w:eastAsia="pt-BR"/>
-        </w:rPr>
-        <w:t>Frontend</w:t>
-      </w:r>
-      <w:proofErr w:type="spellEnd"/>
-      <w:r>
-        <w:rPr>
-          <w:rFonts w:ascii="Times New Roman" w:eastAsia="Times New Roman" w:hAnsi="Times New Roman" w:cs="Times New Roman"/>
-          <w:b/>
-          <w:bCs/>
-          <w:color w:val="1B1C1D"/>
-          <w:sz w:val="24"/>
-          <w:szCs w:val="24"/>
-          <w:bdr w:val="none" w:sz="0" w:space="0" w:color="auto" w:frame="1"/>
-          <w:lang w:eastAsia="pt-BR"/>
-        </w:rPr>
-        <w:t xml:space="preserve"> (UI):</w:t>
-      </w:r>
-      <w:r>
-        <w:rPr>
-          <w:rFonts w:ascii="Times New Roman" w:eastAsia="Times New Roman" w:hAnsi="Times New Roman" w:cs="Times New Roman"/>
-          <w:color w:val="1B1C1D"/>
-          <w:sz w:val="24"/>
-          <w:szCs w:val="24"/>
-          <w:lang w:eastAsia="pt-BR"/>
-        </w:rPr>
-        <w:t xml:space="preserve"> </w:t>
-      </w:r>
-      <w:proofErr w:type="spellStart"/>
-      <w:r>
-        <w:rPr>
-          <w:rFonts w:ascii="Times New Roman" w:eastAsia="Times New Roman" w:hAnsi="Times New Roman" w:cs="Times New Roman"/>
-          <w:b/>
-          <w:bCs/>
-          <w:color w:val="1B1C1D"/>
-          <w:sz w:val="24"/>
-          <w:szCs w:val="24"/>
-          <w:bdr w:val="none" w:sz="0" w:space="0" w:color="auto" w:frame="1"/>
-          <w:lang w:eastAsia="pt-BR"/>
-        </w:rPr>
-        <w:t>BlazorServer</w:t>
-      </w:r>
-      <w:proofErr w:type="spellEnd"/>
-      <w:r>
-        <w:rPr>
-          <w:rFonts w:ascii="Times New Roman" w:eastAsia="Times New Roman" w:hAnsi="Times New Roman" w:cs="Times New Roman"/>
-          <w:color w:val="1B1C1D"/>
-          <w:sz w:val="24"/>
-          <w:szCs w:val="24"/>
-          <w:lang w:eastAsia="pt-BR"/>
-        </w:rPr>
-        <w:t>, para uma experiência de usuário rica e interativa, com desenvolvimento em C#.</w:t>
-      </w:r>
-    </w:p>
-    <w:p>
-      <w:pPr>
+          <w:numId w:val="8"/>
+        </w:numPr>
+      </w:pPr>
+      <w:r>
+        <w:rPr>
+          <w:rStyle w:val="Forte"/>
+        </w:rPr>
+        <w:t>SGBD:</w:t>
+      </w:r>
+      <w:r>
+        <w:t xml:space="preserve"> SQL Server (relacional).</w:t>
+      </w:r>
+    </w:p>
+    <w:p>
+      <w:pPr>
+        <w:pStyle w:val="ds-markdown-paragraph"/>
         <w:numPr>
           <w:ilvl w:val="1"/>
-          <w:numId w:val="7"/>
-        </w:numPr>
-        <w:spacing w:before="100" w:beforeAutospacing="1" w:after="0" w:line="240" w:lineRule="auto"/>
-        <w:rPr>
-          <w:rFonts w:ascii="Times New Roman" w:eastAsia="Times New Roman" w:hAnsi="Times New Roman" w:cs="Times New Roman"/>
-          <w:color w:val="1B1C1D"/>
-          <w:sz w:val="24"/>
-          <w:szCs w:val="24"/>
-          <w:lang w:eastAsia="pt-BR"/>
-        </w:rPr>
-      </w:pPr>
-      <w:proofErr w:type="spellStart"/>
-      <w:r>
-        <w:rPr>
-          <w:rFonts w:ascii="Times New Roman" w:eastAsia="Times New Roman" w:hAnsi="Times New Roman" w:cs="Times New Roman"/>
-          <w:b/>
-          <w:bCs/>
-          <w:color w:val="1B1C1D"/>
-          <w:sz w:val="24"/>
-          <w:szCs w:val="24"/>
-          <w:bdr w:val="none" w:sz="0" w:space="0" w:color="auto" w:frame="1"/>
-          <w:lang w:eastAsia="pt-BR"/>
-        </w:rPr>
-        <w:t>Backend</w:t>
-      </w:r>
-      <w:proofErr w:type="spellEnd"/>
-      <w:r>
-        <w:rPr>
-          <w:rFonts w:ascii="Times New Roman" w:eastAsia="Times New Roman" w:hAnsi="Times New Roman" w:cs="Times New Roman"/>
-          <w:b/>
-          <w:bCs/>
-          <w:color w:val="1B1C1D"/>
-          <w:sz w:val="24"/>
-          <w:szCs w:val="24"/>
-          <w:bdr w:val="none" w:sz="0" w:space="0" w:color="auto" w:frame="1"/>
-          <w:lang w:eastAsia="pt-BR"/>
-        </w:rPr>
-        <w:t>:</w:t>
-      </w:r>
-      <w:r>
-        <w:rPr>
-          <w:rFonts w:ascii="Times New Roman" w:eastAsia="Times New Roman" w:hAnsi="Times New Roman" w:cs="Times New Roman"/>
-          <w:color w:val="1B1C1D"/>
-          <w:sz w:val="24"/>
-          <w:szCs w:val="24"/>
-          <w:lang w:eastAsia="pt-BR"/>
-        </w:rPr>
-        <w:t xml:space="preserve"> </w:t>
-      </w:r>
-      <w:r>
-        <w:rPr>
-          <w:rFonts w:ascii="Times New Roman" w:eastAsia="Times New Roman" w:hAnsi="Times New Roman" w:cs="Times New Roman"/>
-          <w:b/>
-          <w:bCs/>
-          <w:color w:val="1B1C1D"/>
-          <w:sz w:val="24"/>
-          <w:szCs w:val="24"/>
-          <w:bdr w:val="none" w:sz="0" w:space="0" w:color="auto" w:frame="1"/>
-          <w:lang w:eastAsia="pt-BR"/>
-        </w:rPr>
-        <w:t>ASP.NET Core</w:t>
-      </w:r>
-      <w:r>
-        <w:rPr>
-          <w:rFonts w:ascii="Times New Roman" w:eastAsia="Times New Roman" w:hAnsi="Times New Roman" w:cs="Times New Roman"/>
-          <w:color w:val="1B1C1D"/>
-          <w:sz w:val="24"/>
-          <w:szCs w:val="24"/>
-          <w:lang w:eastAsia="pt-BR"/>
-        </w:rPr>
-        <w:t>, para a lógica de negócio e serviços.</w:t>
-      </w:r>
-    </w:p>
-    <w:p>
-      <w:pPr>
+          <w:numId w:val="8"/>
+        </w:numPr>
+      </w:pPr>
+      <w:r>
+        <w:rPr>
+          <w:rStyle w:val="Forte"/>
+        </w:rPr>
+        <w:t>ORM:</w:t>
+      </w:r>
+      <w:r>
+        <w:t xml:space="preserve"> Entity Framework Core para mapeamento objeto-relacional.</w:t>
+      </w:r>
+    </w:p>
+    <w:p>
+      <w:pPr>
+        <w:pStyle w:val="ds-markdown-paragraph"/>
+        <w:numPr>
+          <w:ilvl w:val="0"/>
+          <w:numId w:val="8"/>
+        </w:numPr>
+      </w:pPr>
+      <w:r>
+        <w:rPr>
+          <w:rStyle w:val="Forte"/>
+        </w:rPr>
+        <w:lastRenderedPageBreak/>
+        <w:t>Autenticação &amp; Autorização</w:t>
+      </w:r>
+    </w:p>
+    <w:p>
+      <w:pPr>
+        <w:pStyle w:val="ds-markdown-paragraph"/>
         <w:numPr>
           <w:ilvl w:val="1"/>
-          <w:numId w:val="7"/>
-        </w:numPr>
-        <w:spacing w:before="100" w:beforeAutospacing="1" w:after="0" w:line="240" w:lineRule="auto"/>
-        <w:rPr>
-          <w:rFonts w:ascii="Times New Roman" w:eastAsia="Times New Roman" w:hAnsi="Times New Roman" w:cs="Times New Roman"/>
-          <w:color w:val="1B1C1D"/>
-          <w:sz w:val="24"/>
-          <w:szCs w:val="24"/>
-          <w:lang w:eastAsia="pt-BR"/>
-        </w:rPr>
-      </w:pPr>
-      <w:r>
-        <w:rPr>
-          <w:rFonts w:ascii="Times New Roman" w:eastAsia="Times New Roman" w:hAnsi="Times New Roman" w:cs="Times New Roman"/>
-          <w:b/>
-          <w:bCs/>
-          <w:color w:val="1B1C1D"/>
-          <w:sz w:val="24"/>
-          <w:szCs w:val="24"/>
-          <w:bdr w:val="none" w:sz="0" w:space="0" w:color="auto" w:frame="1"/>
-          <w:lang w:eastAsia="pt-BR"/>
-        </w:rPr>
-        <w:t>Banco de Dados:</w:t>
-      </w:r>
-      <w:r>
-        <w:rPr>
-          <w:rFonts w:ascii="Times New Roman" w:eastAsia="Times New Roman" w:hAnsi="Times New Roman" w:cs="Times New Roman"/>
-          <w:color w:val="1B1C1D"/>
-          <w:sz w:val="24"/>
-          <w:szCs w:val="24"/>
-          <w:lang w:eastAsia="pt-BR"/>
-        </w:rPr>
-        <w:t xml:space="preserve"> </w:t>
-      </w:r>
-      <w:r>
-        <w:rPr>
-          <w:rFonts w:ascii="Times New Roman" w:eastAsia="Times New Roman" w:hAnsi="Times New Roman" w:cs="Times New Roman"/>
-          <w:b/>
-          <w:bCs/>
-          <w:color w:val="1B1C1D"/>
-          <w:sz w:val="24"/>
-          <w:szCs w:val="24"/>
-          <w:bdr w:val="none" w:sz="0" w:space="0" w:color="auto" w:frame="1"/>
-          <w:lang w:eastAsia="pt-BR"/>
-        </w:rPr>
-        <w:t>SQL Server</w:t>
-      </w:r>
-      <w:r>
-        <w:rPr>
-          <w:rFonts w:ascii="Times New Roman" w:eastAsia="Times New Roman" w:hAnsi="Times New Roman" w:cs="Times New Roman"/>
-          <w:color w:val="1B1C1D"/>
-          <w:sz w:val="24"/>
-          <w:szCs w:val="24"/>
-          <w:lang w:eastAsia="pt-BR"/>
-        </w:rPr>
-        <w:t>, para garantir a integridade e segurança dos dados.</w:t>
-      </w:r>
-    </w:p>
-    <w:p>
-      <w:pPr>
-        <w:numPr>
-          <w:ilvl w:val="1"/>
-          <w:numId w:val="7"/>
-        </w:numPr>
-        <w:spacing w:before="100" w:beforeAutospacing="1" w:after="0" w:line="240" w:lineRule="auto"/>
-        <w:rPr>
-          <w:rFonts w:ascii="Times New Roman" w:eastAsia="Times New Roman" w:hAnsi="Times New Roman" w:cs="Times New Roman"/>
-          <w:color w:val="1B1C1D"/>
-          <w:sz w:val="24"/>
-          <w:szCs w:val="24"/>
-          <w:lang w:eastAsia="pt-BR"/>
-        </w:rPr>
-      </w:pPr>
-      <w:r>
-        <w:rPr>
-          <w:rFonts w:ascii="Times New Roman" w:eastAsia="Times New Roman" w:hAnsi="Times New Roman" w:cs="Times New Roman"/>
-          <w:b/>
-          <w:bCs/>
-          <w:color w:val="1B1C1D"/>
-          <w:sz w:val="24"/>
-          <w:szCs w:val="24"/>
-          <w:bdr w:val="none" w:sz="0" w:space="0" w:color="auto" w:frame="1"/>
-          <w:lang w:eastAsia="pt-BR"/>
+          <w:numId w:val="8"/>
+        </w:numPr>
+      </w:pPr>
+      <w:r>
+        <w:rPr>
+          <w:rStyle w:val="Forte"/>
+        </w:rPr>
+        <w:t>IdentityServer</w:t>
+      </w:r>
+      <w:r>
+        <w:t xml:space="preserve"> ou </w:t>
+      </w:r>
+      <w:r>
+        <w:rPr>
+          <w:rStyle w:val="Forte"/>
+        </w:rPr>
+        <w:t>JWT</w:t>
+      </w:r>
+      <w:r>
+        <w:t xml:space="preserve"> para gerenciamento de usuários e acesso seguro.</w:t>
+      </w:r>
+    </w:p>
+    <w:p>
+      <w:pPr>
+        <w:pStyle w:val="Ttulo4"/>
+      </w:pPr>
+      <w:r>
+        <w:rPr>
+          <w:rStyle w:val="Forte"/>
+          <w:b/>
+          <w:bCs/>
+        </w:rPr>
+        <w:t>Vantagens:</w:t>
+      </w:r>
+    </w:p>
+    <w:p>
+      <w:pPr>
+        <w:pStyle w:val="ds-markdown-paragraph"/>
+        <w:numPr>
+          <w:ilvl w:val="0"/>
+          <w:numId w:val="9"/>
+        </w:numPr>
+      </w:pPr>
+      <w:r>
+        <w:rPr>
+          <w:rStyle w:val="Forte"/>
+        </w:rPr>
+        <w:t>Desacoplamento:</w:t>
+      </w:r>
+      <w:r>
+        <w:t xml:space="preserve"> Frontend e backend evoluem independentemente.</w:t>
+      </w:r>
+    </w:p>
+    <w:p>
+      <w:pPr>
+        <w:pStyle w:val="ds-markdown-paragraph"/>
+        <w:numPr>
+          <w:ilvl w:val="0"/>
+          <w:numId w:val="9"/>
+        </w:numPr>
+      </w:pPr>
+      <w:r>
+        <w:rPr>
+          <w:rStyle w:val="Forte"/>
+        </w:rPr>
+        <w:t>Escalabilidade:</w:t>
+      </w:r>
+      <w:r>
+        <w:t xml:space="preserve"> API pode ser consumida por múltiplos clientes (web, mobile).</w:t>
+      </w:r>
+    </w:p>
+    <w:p>
+      <w:pPr>
+        <w:pStyle w:val="ds-markdown-paragraph"/>
+        <w:numPr>
+          <w:ilvl w:val="0"/>
+          <w:numId w:val="9"/>
+        </w:numPr>
+      </w:pPr>
+      <w:r>
+        <w:rPr>
+          <w:rStyle w:val="Forte"/>
+        </w:rPr>
+        <w:t>Performance:</w:t>
+      </w:r>
+      <w:r>
+        <w:t xml:space="preserve"> React oferece SPA (Single-Page Application) rápida.</w:t>
+      </w:r>
+    </w:p>
+    <w:p>
+      <w:pPr>
+        <w:pStyle w:val="ds-markdown-paragraph"/>
+        <w:numPr>
+          <w:ilvl w:val="0"/>
+          <w:numId w:val="9"/>
+        </w:numPr>
+      </w:pPr>
+      <w:r>
+        <w:rPr>
+          <w:rStyle w:val="Forte"/>
         </w:rPr>
         <w:t>Segurança:</w:t>
       </w:r>
       <w:r>
-        <w:rPr>
-          <w:rFonts w:ascii="Times New Roman" w:eastAsia="Times New Roman" w:hAnsi="Times New Roman" w:cs="Times New Roman"/>
-          <w:color w:val="1B1C1D"/>
-          <w:sz w:val="24"/>
-          <w:szCs w:val="24"/>
-          <w:lang w:eastAsia="pt-BR"/>
-        </w:rPr>
-        <w:t xml:space="preserve"> </w:t>
-      </w:r>
-      <w:proofErr w:type="spellStart"/>
-      <w:r>
-        <w:rPr>
-          <w:rFonts w:ascii="Times New Roman" w:eastAsia="Times New Roman" w:hAnsi="Times New Roman" w:cs="Times New Roman"/>
-          <w:b/>
-          <w:bCs/>
-          <w:color w:val="1B1C1D"/>
-          <w:sz w:val="24"/>
-          <w:szCs w:val="24"/>
-          <w:bdr w:val="none" w:sz="0" w:space="0" w:color="auto" w:frame="1"/>
-          <w:lang w:eastAsia="pt-BR"/>
-        </w:rPr>
-        <w:t>IdentityServer</w:t>
-      </w:r>
-      <w:proofErr w:type="spellEnd"/>
-      <w:r>
-        <w:rPr>
-          <w:rFonts w:ascii="Times New Roman" w:eastAsia="Times New Roman" w:hAnsi="Times New Roman" w:cs="Times New Roman"/>
-          <w:color w:val="1B1C1D"/>
-          <w:sz w:val="24"/>
-          <w:szCs w:val="24"/>
-          <w:lang w:eastAsia="pt-BR"/>
-        </w:rPr>
-        <w:t>, para um sistema de autenticação e autorização robusto.</w:t>
+        <w:t xml:space="preserve"> Autenticação centralizada via IdentityServer/JWT.</w:t>
       </w:r>
     </w:p>
     <w:p>
@@ -2649,7 +2215,6 @@
           <w:szCs w:val="27"/>
           <w:lang w:eastAsia="pt-BR"/>
         </w:rPr>
-        <w:lastRenderedPageBreak/>
         <w:t>7. Plano de Implementação e Conclusão</w:t>
       </w:r>
     </w:p>
@@ -2672,29 +2237,7 @@
           <w:szCs w:val="24"/>
           <w:lang w:eastAsia="pt-BR"/>
         </w:rPr>
-        <w:t xml:space="preserve">A implementação será realizada como um MVP, o que significa que entregaremos as funcionalidades mais </w:t>
-      </w:r>
-      <w:proofErr w:type="gramStart"/>
-      <w:r>
-        <w:rPr>
-          <w:rFonts w:ascii="Times New Roman" w:eastAsia="Times New Roman" w:hAnsi="Times New Roman" w:cs="Times New Roman"/>
-          <w:color w:val="1B1C1D"/>
-          <w:sz w:val="24"/>
-          <w:szCs w:val="24"/>
-          <w:lang w:eastAsia="pt-BR"/>
-        </w:rPr>
-        <w:t>críticas primeiro</w:t>
-      </w:r>
-      <w:proofErr w:type="gramEnd"/>
-      <w:r>
-        <w:rPr>
-          <w:rFonts w:ascii="Times New Roman" w:eastAsia="Times New Roman" w:hAnsi="Times New Roman" w:cs="Times New Roman"/>
-          <w:color w:val="1B1C1D"/>
-          <w:sz w:val="24"/>
-          <w:szCs w:val="24"/>
-          <w:lang w:eastAsia="pt-BR"/>
-        </w:rPr>
-        <w:t>, validando a solução com a operação da clínica e, em seguida, iterando sobre o produto para adicionar novas funcionalidades.</w:t>
+        <w:t>A implementação será realizada como um MVP, o que significa que entregaremos as funcionalidades mais críticas primeiro, validando a solução com a operação da clínica e, em seguida, iterando sobre o produto para adicionar novas funcionalidades.</w:t>
       </w:r>
     </w:p>
     <w:p>
@@ -3144,6 +2687,127 @@
     </w:lvl>
   </w:abstractNum>
   <w:abstractNum w:abstractNumId="3" w15:restartNumberingAfterBreak="0">
+    <w:nsid w:val="232925E7"/>
+    <w:multiLevelType w:val="multilevel"/>
+    <w:tmpl w:val="87B6E7C0"/>
+    <w:lvl w:ilvl="0">
+      <w:start w:val="1"/>
+      <w:numFmt w:val="decimal"/>
+      <w:lvlText w:val="%1."/>
+      <w:lvlJc w:val="left"/>
+      <w:pPr>
+        <w:tabs>
+          <w:tab w:val="num" w:pos="720"/>
+        </w:tabs>
+        <w:ind w:left="720" w:hanging="360"/>
+      </w:pPr>
+    </w:lvl>
+    <w:lvl w:ilvl="1">
+      <w:start w:val="1"/>
+      <w:numFmt w:val="bullet"/>
+      <w:lvlText w:val="o"/>
+      <w:lvlJc w:val="left"/>
+      <w:pPr>
+        <w:tabs>
+          <w:tab w:val="num" w:pos="1440"/>
+        </w:tabs>
+        <w:ind w:left="1440" w:hanging="360"/>
+      </w:pPr>
+      <w:rPr>
+        <w:rFonts w:ascii="Courier New" w:hAnsi="Courier New" w:hint="default"/>
+        <w:sz w:val="20"/>
+      </w:rPr>
+    </w:lvl>
+    <w:lvl w:ilvl="2">
+      <w:start w:val="1"/>
+      <w:numFmt w:val="bullet"/>
+      <w:lvlText w:val=""/>
+      <w:lvlJc w:val="left"/>
+      <w:pPr>
+        <w:tabs>
+          <w:tab w:val="num" w:pos="2160"/>
+        </w:tabs>
+        <w:ind w:left="2160" w:hanging="360"/>
+      </w:pPr>
+      <w:rPr>
+        <w:rFonts w:ascii="Wingdings" w:hAnsi="Wingdings" w:hint="default"/>
+        <w:sz w:val="20"/>
+      </w:rPr>
+    </w:lvl>
+    <w:lvl w:ilvl="3" w:tentative="1">
+      <w:start w:val="1"/>
+      <w:numFmt w:val="decimal"/>
+      <w:lvlText w:val="%4."/>
+      <w:lvlJc w:val="left"/>
+      <w:pPr>
+        <w:tabs>
+          <w:tab w:val="num" w:pos="2880"/>
+        </w:tabs>
+        <w:ind w:left="2880" w:hanging="360"/>
+      </w:pPr>
+    </w:lvl>
+    <w:lvl w:ilvl="4" w:tentative="1">
+      <w:start w:val="1"/>
+      <w:numFmt w:val="decimal"/>
+      <w:lvlText w:val="%5."/>
+      <w:lvlJc w:val="left"/>
+      <w:pPr>
+        <w:tabs>
+          <w:tab w:val="num" w:pos="3600"/>
+        </w:tabs>
+        <w:ind w:left="3600" w:hanging="360"/>
+      </w:pPr>
+    </w:lvl>
+    <w:lvl w:ilvl="5" w:tentative="1">
+      <w:start w:val="1"/>
+      <w:numFmt w:val="decimal"/>
+      <w:lvlText w:val="%6."/>
+      <w:lvlJc w:val="left"/>
+      <w:pPr>
+        <w:tabs>
+          <w:tab w:val="num" w:pos="4320"/>
+        </w:tabs>
+        <w:ind w:left="4320" w:hanging="360"/>
+      </w:pPr>
+    </w:lvl>
+    <w:lvl w:ilvl="6" w:tentative="1">
+      <w:start w:val="1"/>
+      <w:numFmt w:val="decimal"/>
+      <w:lvlText w:val="%7."/>
+      <w:lvlJc w:val="left"/>
+      <w:pPr>
+        <w:tabs>
+          <w:tab w:val="num" w:pos="5040"/>
+        </w:tabs>
+        <w:ind w:left="5040" w:hanging="360"/>
+      </w:pPr>
+    </w:lvl>
+    <w:lvl w:ilvl="7" w:tentative="1">
+      <w:start w:val="1"/>
+      <w:numFmt w:val="decimal"/>
+      <w:lvlText w:val="%8."/>
+      <w:lvlJc w:val="left"/>
+      <w:pPr>
+        <w:tabs>
+          <w:tab w:val="num" w:pos="5760"/>
+        </w:tabs>
+        <w:ind w:left="5760" w:hanging="360"/>
+      </w:pPr>
+    </w:lvl>
+    <w:lvl w:ilvl="8" w:tentative="1">
+      <w:start w:val="1"/>
+      <w:numFmt w:val="decimal"/>
+      <w:lvlText w:val="%9."/>
+      <w:lvlJc w:val="left"/>
+      <w:pPr>
+        <w:tabs>
+          <w:tab w:val="num" w:pos="6480"/>
+        </w:tabs>
+        <w:ind w:left="6480" w:hanging="360"/>
+      </w:pPr>
+    </w:lvl>
+  </w:abstractNum>
+  <w:abstractNum w:abstractNumId="4" w15:restartNumberingAfterBreak="0">
     <w:nsid w:val="2442274D"/>
     <w:multiLevelType w:val="multilevel"/>
     <w:tmpl w:val="03EE1084"/>
@@ -3256,7 +2920,7 @@
       </w:pPr>
     </w:lvl>
   </w:abstractNum>
-  <w:abstractNum w:abstractNumId="4" w15:restartNumberingAfterBreak="0">
+  <w:abstractNum w:abstractNumId="5" w15:restartNumberingAfterBreak="0">
     <w:nsid w:val="2B8C5B10"/>
     <w:multiLevelType w:val="multilevel"/>
     <w:tmpl w:val="7B865034"/>
@@ -3405,7 +3069,156 @@
       </w:rPr>
     </w:lvl>
   </w:abstractNum>
-  <w:abstractNum w:abstractNumId="5" w15:restartNumberingAfterBreak="0">
+  <w:abstractNum w:abstractNumId="6" w15:restartNumberingAfterBreak="0">
+    <w:nsid w:val="3C204D4A"/>
+    <w:multiLevelType w:val="multilevel"/>
+    <w:tmpl w:val="B8F2D2BA"/>
+    <w:lvl w:ilvl="0">
+      <w:start w:val="1"/>
+      <w:numFmt w:val="bullet"/>
+      <w:lvlText w:val=""/>
+      <w:lvlJc w:val="left"/>
+      <w:pPr>
+        <w:tabs>
+          <w:tab w:val="num" w:pos="720"/>
+        </w:tabs>
+        <w:ind w:left="720" w:hanging="360"/>
+      </w:pPr>
+      <w:rPr>
+        <w:rFonts w:ascii="Symbol" w:hAnsi="Symbol" w:hint="default"/>
+        <w:sz w:val="20"/>
+      </w:rPr>
+    </w:lvl>
+    <w:lvl w:ilvl="1" w:tentative="1">
+      <w:start w:val="1"/>
+      <w:numFmt w:val="bullet"/>
+      <w:lvlText w:val="o"/>
+      <w:lvlJc w:val="left"/>
+      <w:pPr>
+        <w:tabs>
+          <w:tab w:val="num" w:pos="1440"/>
+        </w:tabs>
+        <w:ind w:left="1440" w:hanging="360"/>
+      </w:pPr>
+      <w:rPr>
+        <w:rFonts w:ascii="Courier New" w:hAnsi="Courier New" w:hint="default"/>
+        <w:sz w:val="20"/>
+      </w:rPr>
+    </w:lvl>
+    <w:lvl w:ilvl="2" w:tentative="1">
+      <w:start w:val="1"/>
+      <w:numFmt w:val="bullet"/>
+      <w:lvlText w:val=""/>
+      <w:lvlJc w:val="left"/>
+      <w:pPr>
+        <w:tabs>
+          <w:tab w:val="num" w:pos="2160"/>
+        </w:tabs>
+        <w:ind w:left="2160" w:hanging="360"/>
+      </w:pPr>
+      <w:rPr>
+        <w:rFonts w:ascii="Wingdings" w:hAnsi="Wingdings" w:hint="default"/>
+        <w:sz w:val="20"/>
+      </w:rPr>
+    </w:lvl>
+    <w:lvl w:ilvl="3" w:tentative="1">
+      <w:start w:val="1"/>
+      <w:numFmt w:val="bullet"/>
+      <w:lvlText w:val=""/>
+      <w:lvlJc w:val="left"/>
+      <w:pPr>
+        <w:tabs>
+          <w:tab w:val="num" w:pos="2880"/>
+        </w:tabs>
+        <w:ind w:left="2880" w:hanging="360"/>
+      </w:pPr>
+      <w:rPr>
+        <w:rFonts w:ascii="Wingdings" w:hAnsi="Wingdings" w:hint="default"/>
+        <w:sz w:val="20"/>
+      </w:rPr>
+    </w:lvl>
+    <w:lvl w:ilvl="4" w:tentative="1">
+      <w:start w:val="1"/>
+      <w:numFmt w:val="bullet"/>
+      <w:lvlText w:val=""/>
+      <w:lvlJc w:val="left"/>
+      <w:pPr>
+        <w:tabs>
+          <w:tab w:val="num" w:pos="3600"/>
+        </w:tabs>
+        <w:ind w:left="3600" w:hanging="360"/>
+      </w:pPr>
+      <w:rPr>
+        <w:rFonts w:ascii="Wingdings" w:hAnsi="Wingdings" w:hint="default"/>
+        <w:sz w:val="20"/>
+      </w:rPr>
+    </w:lvl>
+    <w:lvl w:ilvl="5" w:tentative="1">
+      <w:start w:val="1"/>
+      <w:numFmt w:val="bullet"/>
+      <w:lvlText w:val=""/>
+      <w:lvlJc w:val="left"/>
+      <w:pPr>
+        <w:tabs>
+          <w:tab w:val="num" w:pos="4320"/>
+        </w:tabs>
+        <w:ind w:left="4320" w:hanging="360"/>
+      </w:pPr>
+      <w:rPr>
+        <w:rFonts w:ascii="Wingdings" w:hAnsi="Wingdings" w:hint="default"/>
+        <w:sz w:val="20"/>
+      </w:rPr>
+    </w:lvl>
+    <w:lvl w:ilvl="6" w:tentative="1">
+      <w:start w:val="1"/>
+      <w:numFmt w:val="bullet"/>
+      <w:lvlText w:val=""/>
+      <w:lvlJc w:val="left"/>
+      <w:pPr>
+        <w:tabs>
+          <w:tab w:val="num" w:pos="5040"/>
+        </w:tabs>
+        <w:ind w:left="5040" w:hanging="360"/>
+      </w:pPr>
+      <w:rPr>
+        <w:rFonts w:ascii="Wingdings" w:hAnsi="Wingdings" w:hint="default"/>
+        <w:sz w:val="20"/>
+      </w:rPr>
+    </w:lvl>
+    <w:lvl w:ilvl="7" w:tentative="1">
+      <w:start w:val="1"/>
+      <w:numFmt w:val="bullet"/>
+      <w:lvlText w:val=""/>
+      <w:lvlJc w:val="left"/>
+      <w:pPr>
+        <w:tabs>
+          <w:tab w:val="num" w:pos="5760"/>
+        </w:tabs>
+        <w:ind w:left="5760" w:hanging="360"/>
+      </w:pPr>
+      <w:rPr>
+        <w:rFonts w:ascii="Wingdings" w:hAnsi="Wingdings" w:hint="default"/>
+        <w:sz w:val="20"/>
+      </w:rPr>
+    </w:lvl>
+    <w:lvl w:ilvl="8" w:tentative="1">
+      <w:start w:val="1"/>
+      <w:numFmt w:val="bullet"/>
+      <w:lvlText w:val=""/>
+      <w:lvlJc w:val="left"/>
+      <w:pPr>
+        <w:tabs>
+          <w:tab w:val="num" w:pos="6480"/>
+        </w:tabs>
+        <w:ind w:left="6480" w:hanging="360"/>
+      </w:pPr>
+      <w:rPr>
+        <w:rFonts w:ascii="Wingdings" w:hAnsi="Wingdings" w:hint="default"/>
+        <w:sz w:val="20"/>
+      </w:rPr>
+    </w:lvl>
+  </w:abstractNum>
+  <w:abstractNum w:abstractNumId="7" w15:restartNumberingAfterBreak="0">
     <w:nsid w:val="6EA03583"/>
     <w:multiLevelType w:val="multilevel"/>
     <w:tmpl w:val="323A6A8E"/>
@@ -3554,7 +3367,7 @@
       </w:rPr>
     </w:lvl>
   </w:abstractNum>
-  <w:abstractNum w:abstractNumId="6" w15:restartNumberingAfterBreak="0">
+  <w:abstractNum w:abstractNumId="8" w15:restartNumberingAfterBreak="0">
     <w:nsid w:val="6EC07F82"/>
     <w:multiLevelType w:val="multilevel"/>
     <w:tmpl w:val="D876C59A"/>
@@ -3704,25 +3517,31 @@
     </w:lvl>
   </w:abstractNum>
   <w:num w:numId="1">
+    <w:abstractNumId w:val="5"/>
+  </w:num>
+  <w:num w:numId="2">
     <w:abstractNumId w:val="4"/>
   </w:num>
-  <w:num w:numId="2">
-    <w:abstractNumId w:val="3"/>
-  </w:num>
   <w:num w:numId="3">
-    <w:abstractNumId w:val="6"/>
+    <w:abstractNumId w:val="8"/>
   </w:num>
   <w:num w:numId="4">
     <w:abstractNumId w:val="2"/>
   </w:num>
   <w:num w:numId="5">
-    <w:abstractNumId w:val="5"/>
+    <w:abstractNumId w:val="7"/>
   </w:num>
   <w:num w:numId="6">
     <w:abstractNumId w:val="0"/>
   </w:num>
   <w:num w:numId="7">
     <w:abstractNumId w:val="1"/>
+  </w:num>
+  <w:num w:numId="8">
+    <w:abstractNumId w:val="3"/>
+  </w:num>
+  <w:num w:numId="9">
+    <w:abstractNumId w:val="6"/>
   </w:num>
 </w:numbering>
 </file>
@@ -4288,6 +4107,31 @@
       <w:szCs w:val="20"/>
     </w:rPr>
   </w:style>
+  <w:style w:type="character" w:styleId="Forte">
+    <w:name w:val="Strong"/>
+    <w:basedOn w:val="Fontepargpadro"/>
+    <w:uiPriority w:val="22"/>
+    <w:qFormat/>
+    <w:rsid w:val="00FC515C"/>
+    <w:rPr>
+      <w:b/>
+      <w:bCs/>
+    </w:rPr>
+  </w:style>
+  <w:style w:type="paragraph" w:customStyle="1" w:styleId="ds-markdown-paragraph">
+    <w:name w:val="ds-markdown-paragraph"/>
+    <w:basedOn w:val="Normal"/>
+    <w:rsid w:val="00FC515C"/>
+    <w:pPr>
+      <w:spacing w:before="100" w:beforeAutospacing="1" w:after="100" w:afterAutospacing="1" w:line="240" w:lineRule="auto"/>
+    </w:pPr>
+    <w:rPr>
+      <w:rFonts w:ascii="Times New Roman" w:eastAsia="Times New Roman" w:hAnsi="Times New Roman" w:cs="Times New Roman"/>
+      <w:sz w:val="24"/>
+      <w:szCs w:val="24"/>
+      <w:lang w:eastAsia="pt-BR"/>
+    </w:rPr>
+  </w:style>
 </w:styles>
 </file>
 

</xml_diff>